<commit_message>
ajout de la dernière requête
</commit_message>
<xml_diff>
--- a/livrables/Requetes-SQL-MachineACafe.docx
+++ b/livrables/Requetes-SQL-MachineACafe.docx
@@ -130,7 +130,7 @@
       <w:tblPr>
         <w:tblW w:w="10545" w:type="dxa"/>
         <w:jc w:val="left"/>
-        <w:tblInd w:w="38" w:type="dxa"/>
+        <w:tblInd w:w="36" w:type="dxa"/>
         <w:tblBorders>
           <w:top w:val="single" w:sz="2" w:space="0" w:color="000001"/>
           <w:left w:val="single" w:sz="2" w:space="0" w:color="000001"/>
@@ -139,7 +139,7 @@
         </w:tblBorders>
         <w:tblCellMar>
           <w:top w:w="55" w:type="dxa"/>
-          <w:left w:w="43" w:type="dxa"/>
+          <w:left w:w="40" w:type="dxa"/>
           <w:bottom w:w="55" w:type="dxa"/>
           <w:right w:w="55" w:type="dxa"/>
         </w:tblCellMar>
@@ -163,7 +163,7 @@
             </w:tcBorders>
             <w:shd w:color="auto" w:fill="BFBFBF" w:themeFill="background1" w:themeFillShade="bf" w:val="clear"/>
             <w:tcMar>
-              <w:left w:w="43" w:type="dxa"/>
+              <w:left w:w="40" w:type="dxa"/>
             </w:tcMar>
           </w:tcPr>
           <w:p>
@@ -198,7 +198,7 @@
             </w:tcBorders>
             <w:shd w:color="auto" w:fill="BFBFBF" w:themeFill="background1" w:themeFillShade="bf" w:val="clear"/>
             <w:tcMar>
-              <w:left w:w="43" w:type="dxa"/>
+              <w:left w:w="40" w:type="dxa"/>
             </w:tcMar>
           </w:tcPr>
           <w:p>
@@ -236,7 +236,7 @@
             </w:tcBorders>
             <w:shd w:color="auto" w:fill="BFBFBF" w:themeFill="background1" w:themeFillShade="bf" w:val="clear"/>
             <w:tcMar>
-              <w:left w:w="43" w:type="dxa"/>
+              <w:left w:w="40" w:type="dxa"/>
             </w:tcMar>
           </w:tcPr>
           <w:p>
@@ -276,7 +276,7 @@
             </w:tcBorders>
             <w:shd w:fill="auto" w:val="clear"/>
             <w:tcMar>
-              <w:left w:w="43" w:type="dxa"/>
+              <w:left w:w="40" w:type="dxa"/>
             </w:tcMar>
           </w:tcPr>
           <w:p>
@@ -309,7 +309,7 @@
             </w:tcBorders>
             <w:shd w:fill="auto" w:val="clear"/>
             <w:tcMar>
-              <w:left w:w="43" w:type="dxa"/>
+              <w:left w:w="40" w:type="dxa"/>
             </w:tcMar>
           </w:tcPr>
           <w:p>
@@ -376,7 +376,7 @@
             </w:tcBorders>
             <w:shd w:fill="auto" w:val="clear"/>
             <w:tcMar>
-              <w:left w:w="43" w:type="dxa"/>
+              <w:left w:w="40" w:type="dxa"/>
             </w:tcMar>
           </w:tcPr>
           <w:p>
@@ -441,7 +441,7 @@
             </w:tcBorders>
             <w:shd w:fill="auto" w:val="clear"/>
             <w:tcMar>
-              <w:left w:w="43" w:type="dxa"/>
+              <w:left w:w="40" w:type="dxa"/>
             </w:tcMar>
           </w:tcPr>
           <w:p>
@@ -474,7 +474,7 @@
             </w:tcBorders>
             <w:shd w:fill="auto" w:val="clear"/>
             <w:tcMar>
-              <w:left w:w="43" w:type="dxa"/>
+              <w:left w:w="40" w:type="dxa"/>
             </w:tcMar>
           </w:tcPr>
           <w:p>
@@ -560,7 +560,7 @@
             </w:tcBorders>
             <w:shd w:fill="auto" w:val="clear"/>
             <w:tcMar>
-              <w:left w:w="43" w:type="dxa"/>
+              <w:left w:w="40" w:type="dxa"/>
             </w:tcMar>
           </w:tcPr>
           <w:p>
@@ -629,7 +629,7 @@
             </w:tcBorders>
             <w:shd w:fill="auto" w:val="clear"/>
             <w:tcMar>
-              <w:left w:w="43" w:type="dxa"/>
+              <w:left w:w="40" w:type="dxa"/>
             </w:tcMar>
           </w:tcPr>
           <w:p>
@@ -662,7 +662,7 @@
             </w:tcBorders>
             <w:shd w:fill="auto" w:val="clear"/>
             <w:tcMar>
-              <w:left w:w="43" w:type="dxa"/>
+              <w:left w:w="40" w:type="dxa"/>
             </w:tcMar>
           </w:tcPr>
           <w:p>
@@ -757,7 +757,7 @@
             </w:tcBorders>
             <w:shd w:fill="auto" w:val="clear"/>
             <w:tcMar>
-              <w:left w:w="43" w:type="dxa"/>
+              <w:left w:w="40" w:type="dxa"/>
             </w:tcMar>
           </w:tcPr>
           <w:p>
@@ -842,7 +842,7 @@
             </w:tcBorders>
             <w:shd w:fill="auto" w:val="clear"/>
             <w:tcMar>
-              <w:left w:w="43" w:type="dxa"/>
+              <w:left w:w="40" w:type="dxa"/>
             </w:tcMar>
           </w:tcPr>
           <w:p>
@@ -875,7 +875,7 @@
             </w:tcBorders>
             <w:shd w:fill="auto" w:val="clear"/>
             <w:tcMar>
-              <w:left w:w="43" w:type="dxa"/>
+              <w:left w:w="40" w:type="dxa"/>
             </w:tcMar>
           </w:tcPr>
           <w:p>
@@ -970,7 +970,7 @@
             </w:tcBorders>
             <w:shd w:fill="auto" w:val="clear"/>
             <w:tcMar>
-              <w:left w:w="43" w:type="dxa"/>
+              <w:left w:w="40" w:type="dxa"/>
             </w:tcMar>
           </w:tcPr>
           <w:p>
@@ -1038,7 +1038,7 @@
             </w:tcBorders>
             <w:shd w:fill="auto" w:val="clear"/>
             <w:tcMar>
-              <w:left w:w="43" w:type="dxa"/>
+              <w:left w:w="40" w:type="dxa"/>
             </w:tcMar>
           </w:tcPr>
           <w:p>
@@ -1071,7 +1071,7 @@
             </w:tcBorders>
             <w:shd w:fill="auto" w:val="clear"/>
             <w:tcMar>
-              <w:left w:w="43" w:type="dxa"/>
+              <w:left w:w="40" w:type="dxa"/>
             </w:tcMar>
           </w:tcPr>
           <w:p>
@@ -1152,7 +1152,7 @@
             </w:tcBorders>
             <w:shd w:fill="auto" w:val="clear"/>
             <w:tcMar>
-              <w:left w:w="43" w:type="dxa"/>
+              <w:left w:w="40" w:type="dxa"/>
             </w:tcMar>
           </w:tcPr>
           <w:p>
@@ -1220,7 +1220,7 @@
             </w:tcBorders>
             <w:shd w:fill="auto" w:val="clear"/>
             <w:tcMar>
-              <w:left w:w="43" w:type="dxa"/>
+              <w:left w:w="40" w:type="dxa"/>
             </w:tcMar>
           </w:tcPr>
           <w:p>
@@ -1245,7 +1245,7 @@
             </w:tcBorders>
             <w:shd w:fill="auto" w:val="clear"/>
             <w:tcMar>
-              <w:left w:w="43" w:type="dxa"/>
+              <w:left w:w="40" w:type="dxa"/>
             </w:tcMar>
           </w:tcPr>
           <w:p>
@@ -1370,7 +1370,7 @@
             </w:tcBorders>
             <w:shd w:fill="auto" w:val="clear"/>
             <w:tcMar>
-              <w:left w:w="43" w:type="dxa"/>
+              <w:left w:w="40" w:type="dxa"/>
             </w:tcMar>
           </w:tcPr>
           <w:p>
@@ -1429,7 +1429,7 @@
             </w:tcBorders>
             <w:shd w:fill="auto" w:val="clear"/>
             <w:tcMar>
-              <w:left w:w="43" w:type="dxa"/>
+              <w:left w:w="40" w:type="dxa"/>
             </w:tcMar>
           </w:tcPr>
           <w:p>
@@ -1462,7 +1462,7 @@
             </w:tcBorders>
             <w:shd w:fill="auto" w:val="clear"/>
             <w:tcMar>
-              <w:left w:w="43" w:type="dxa"/>
+              <w:left w:w="40" w:type="dxa"/>
             </w:tcMar>
           </w:tcPr>
           <w:p>
@@ -1554,7 +1554,7 @@
             </w:tcBorders>
             <w:shd w:fill="auto" w:val="clear"/>
             <w:tcMar>
-              <w:left w:w="43" w:type="dxa"/>
+              <w:left w:w="40" w:type="dxa"/>
             </w:tcMar>
           </w:tcPr>
           <w:p>
@@ -1622,7 +1622,7 @@
             </w:tcBorders>
             <w:shd w:fill="auto" w:val="clear"/>
             <w:tcMar>
-              <w:left w:w="43" w:type="dxa"/>
+              <w:left w:w="40" w:type="dxa"/>
             </w:tcMar>
           </w:tcPr>
           <w:p>
@@ -1647,7 +1647,7 @@
             </w:tcBorders>
             <w:shd w:fill="auto" w:val="clear"/>
             <w:tcMar>
-              <w:left w:w="43" w:type="dxa"/>
+              <w:left w:w="40" w:type="dxa"/>
             </w:tcMar>
           </w:tcPr>
           <w:p>
@@ -1778,7 +1778,7 @@
             </w:tcBorders>
             <w:shd w:fill="auto" w:val="clear"/>
             <w:tcMar>
-              <w:left w:w="43" w:type="dxa"/>
+              <w:left w:w="40" w:type="dxa"/>
             </w:tcMar>
           </w:tcPr>
           <w:p>
@@ -1846,7 +1846,7 @@
             </w:tcBorders>
             <w:shd w:fill="auto" w:val="clear"/>
             <w:tcMar>
-              <w:left w:w="43" w:type="dxa"/>
+              <w:left w:w="40" w:type="dxa"/>
             </w:tcMar>
           </w:tcPr>
           <w:p>
@@ -1879,7 +1879,7 @@
             </w:tcBorders>
             <w:shd w:fill="auto" w:val="clear"/>
             <w:tcMar>
-              <w:left w:w="43" w:type="dxa"/>
+              <w:left w:w="40" w:type="dxa"/>
             </w:tcMar>
           </w:tcPr>
           <w:p>
@@ -2016,7 +2016,7 @@
             </w:tcBorders>
             <w:shd w:fill="auto" w:val="clear"/>
             <w:tcMar>
-              <w:left w:w="43" w:type="dxa"/>
+              <w:left w:w="40" w:type="dxa"/>
             </w:tcMar>
           </w:tcPr>
           <w:p>
@@ -2094,7 +2094,7 @@
             </w:tcBorders>
             <w:shd w:fill="auto" w:val="clear"/>
             <w:tcMar>
-              <w:left w:w="43" w:type="dxa"/>
+              <w:left w:w="40" w:type="dxa"/>
             </w:tcMar>
           </w:tcPr>
           <w:p>
@@ -2127,7 +2127,7 @@
             </w:tcBorders>
             <w:shd w:fill="auto" w:val="clear"/>
             <w:tcMar>
-              <w:left w:w="43" w:type="dxa"/>
+              <w:left w:w="40" w:type="dxa"/>
             </w:tcMar>
           </w:tcPr>
           <w:p>
@@ -2294,7 +2294,7 @@
             </w:tcBorders>
             <w:shd w:fill="auto" w:val="clear"/>
             <w:tcMar>
-              <w:left w:w="43" w:type="dxa"/>
+              <w:left w:w="40" w:type="dxa"/>
             </w:tcMar>
           </w:tcPr>
           <w:p>
@@ -2362,7 +2362,7 @@
             </w:tcBorders>
             <w:shd w:fill="auto" w:val="clear"/>
             <w:tcMar>
-              <w:left w:w="43" w:type="dxa"/>
+              <w:left w:w="40" w:type="dxa"/>
             </w:tcMar>
           </w:tcPr>
           <w:p>
@@ -2390,7 +2390,7 @@
             </w:tcBorders>
             <w:shd w:fill="auto" w:val="clear"/>
             <w:tcMar>
-              <w:left w:w="43" w:type="dxa"/>
+              <w:left w:w="40" w:type="dxa"/>
             </w:tcMar>
           </w:tcPr>
           <w:p>
@@ -2543,7 +2543,7 @@
             </w:tcBorders>
             <w:shd w:fill="auto" w:val="clear"/>
             <w:tcMar>
-              <w:left w:w="43" w:type="dxa"/>
+              <w:left w:w="40" w:type="dxa"/>
             </w:tcMar>
           </w:tcPr>
           <w:p>
@@ -2661,7 +2661,7 @@
             </w:tcBorders>
             <w:shd w:fill="auto" w:val="clear"/>
             <w:tcMar>
-              <w:left w:w="43" w:type="dxa"/>
+              <w:left w:w="40" w:type="dxa"/>
             </w:tcMar>
           </w:tcPr>
           <w:p>
@@ -2697,7 +2697,7 @@
             </w:tcBorders>
             <w:shd w:fill="auto" w:val="clear"/>
             <w:tcMar>
-              <w:left w:w="43" w:type="dxa"/>
+              <w:left w:w="40" w:type="dxa"/>
             </w:tcMar>
           </w:tcPr>
           <w:p>
@@ -2821,7 +2821,7 @@
             </w:tcBorders>
             <w:shd w:fill="auto" w:val="clear"/>
             <w:tcMar>
-              <w:left w:w="43" w:type="dxa"/>
+              <w:left w:w="40" w:type="dxa"/>
             </w:tcMar>
           </w:tcPr>
           <w:p>
@@ -2854,7 +2854,7 @@
             </w:tcBorders>
             <w:shd w:fill="auto" w:val="clear"/>
             <w:tcMar>
-              <w:left w:w="43" w:type="dxa"/>
+              <w:left w:w="40" w:type="dxa"/>
             </w:tcMar>
           </w:tcPr>
           <w:p>
@@ -2890,7 +2890,7 @@
             </w:tcBorders>
             <w:shd w:fill="auto" w:val="clear"/>
             <w:tcMar>
-              <w:left w:w="43" w:type="dxa"/>
+              <w:left w:w="40" w:type="dxa"/>
             </w:tcMar>
           </w:tcPr>
           <w:p>
@@ -3086,7 +3086,7 @@
             </w:tcBorders>
             <w:shd w:fill="auto" w:val="clear"/>
             <w:tcMar>
-              <w:left w:w="43" w:type="dxa"/>
+              <w:left w:w="40" w:type="dxa"/>
             </w:tcMar>
           </w:tcPr>
           <w:p>
@@ -3154,7 +3154,7 @@
             </w:tcBorders>
             <w:shd w:fill="auto" w:val="clear"/>
             <w:tcMar>
-              <w:left w:w="43" w:type="dxa"/>
+              <w:left w:w="40" w:type="dxa"/>
             </w:tcMar>
           </w:tcPr>
           <w:p>
@@ -3179,7 +3179,7 @@
             </w:tcBorders>
             <w:shd w:fill="auto" w:val="clear"/>
             <w:tcMar>
-              <w:left w:w="43" w:type="dxa"/>
+              <w:left w:w="40" w:type="dxa"/>
             </w:tcMar>
           </w:tcPr>
           <w:p>
@@ -3284,7 +3284,7 @@
             </w:tcBorders>
             <w:shd w:fill="auto" w:val="clear"/>
             <w:tcMar>
-              <w:left w:w="43" w:type="dxa"/>
+              <w:left w:w="40" w:type="dxa"/>
             </w:tcMar>
           </w:tcPr>
           <w:p>
@@ -3364,7 +3364,7 @@
             </w:tcBorders>
             <w:shd w:fill="auto" w:val="clear"/>
             <w:tcMar>
-              <w:left w:w="43" w:type="dxa"/>
+              <w:left w:w="40" w:type="dxa"/>
             </w:tcMar>
           </w:tcPr>
           <w:p>
@@ -3405,7 +3405,7 @@
             </w:tcBorders>
             <w:shd w:fill="auto" w:val="clear"/>
             <w:tcMar>
-              <w:left w:w="43" w:type="dxa"/>
+              <w:left w:w="40" w:type="dxa"/>
             </w:tcMar>
           </w:tcPr>
           <w:p>
@@ -3488,7 +3488,7 @@
             </w:tcBorders>
             <w:shd w:fill="auto" w:val="clear"/>
             <w:tcMar>
-              <w:left w:w="43" w:type="dxa"/>
+              <w:left w:w="40" w:type="dxa"/>
             </w:tcMar>
           </w:tcPr>
           <w:p>
@@ -3521,7 +3521,7 @@
             </w:tcBorders>
             <w:shd w:fill="auto" w:val="clear"/>
             <w:tcMar>
-              <w:left w:w="43" w:type="dxa"/>
+              <w:left w:w="40" w:type="dxa"/>
             </w:tcMar>
           </w:tcPr>
           <w:p>
@@ -3562,7 +3562,7 @@
             </w:tcBorders>
             <w:shd w:fill="auto" w:val="clear"/>
             <w:tcMar>
-              <w:left w:w="43" w:type="dxa"/>
+              <w:left w:w="40" w:type="dxa"/>
             </w:tcMar>
           </w:tcPr>
           <w:p>
@@ -3655,7 +3655,7 @@
             </w:tcBorders>
             <w:shd w:fill="auto" w:val="clear"/>
             <w:tcMar>
-              <w:left w:w="43" w:type="dxa"/>
+              <w:left w:w="40" w:type="dxa"/>
             </w:tcMar>
           </w:tcPr>
           <w:p>
@@ -3688,7 +3688,7 @@
             </w:tcBorders>
             <w:shd w:fill="auto" w:val="clear"/>
             <w:tcMar>
-              <w:left w:w="43" w:type="dxa"/>
+              <w:left w:w="40" w:type="dxa"/>
             </w:tcMar>
           </w:tcPr>
           <w:p>
@@ -3714,7 +3714,7 @@
             </w:tcBorders>
             <w:shd w:fill="auto" w:val="clear"/>
             <w:tcMar>
-              <w:left w:w="43" w:type="dxa"/>
+              <w:left w:w="40" w:type="dxa"/>
             </w:tcMar>
           </w:tcPr>
           <w:p>
@@ -3820,7 +3820,7 @@
             </w:tcBorders>
             <w:shd w:fill="auto" w:val="clear"/>
             <w:tcMar>
-              <w:left w:w="43" w:type="dxa"/>
+              <w:left w:w="40" w:type="dxa"/>
             </w:tcMar>
           </w:tcPr>
           <w:p>
@@ -3853,7 +3853,7 @@
             </w:tcBorders>
             <w:shd w:fill="auto" w:val="clear"/>
             <w:tcMar>
-              <w:left w:w="43" w:type="dxa"/>
+              <w:left w:w="40" w:type="dxa"/>
             </w:tcMar>
           </w:tcPr>
           <w:p>
@@ -3881,7 +3881,7 @@
             </w:tcBorders>
             <w:shd w:fill="auto" w:val="clear"/>
             <w:tcMar>
-              <w:left w:w="43" w:type="dxa"/>
+              <w:left w:w="40" w:type="dxa"/>
             </w:tcMar>
           </w:tcPr>
           <w:p>
@@ -4006,7 +4006,7 @@
             </w:tcBorders>
             <w:shd w:fill="auto" w:val="clear"/>
             <w:tcMar>
-              <w:left w:w="43" w:type="dxa"/>
+              <w:left w:w="40" w:type="dxa"/>
             </w:tcMar>
           </w:tcPr>
           <w:p>
@@ -4039,7 +4039,7 @@
             </w:tcBorders>
             <w:shd w:fill="auto" w:val="clear"/>
             <w:tcMar>
-              <w:left w:w="43" w:type="dxa"/>
+              <w:left w:w="40" w:type="dxa"/>
             </w:tcMar>
           </w:tcPr>
           <w:p>
@@ -4067,7 +4067,7 @@
             </w:tcBorders>
             <w:shd w:fill="auto" w:val="clear"/>
             <w:tcMar>
-              <w:left w:w="43" w:type="dxa"/>
+              <w:left w:w="40" w:type="dxa"/>
             </w:tcMar>
           </w:tcPr>
           <w:p>
@@ -4161,7 +4161,7 @@
             </w:tcBorders>
             <w:shd w:fill="auto" w:val="clear"/>
             <w:tcMar>
-              <w:left w:w="43" w:type="dxa"/>
+              <w:left w:w="40" w:type="dxa"/>
             </w:tcMar>
           </w:tcPr>
           <w:p>
@@ -4194,7 +4194,7 @@
             </w:tcBorders>
             <w:shd w:fill="auto" w:val="clear"/>
             <w:tcMar>
-              <w:left w:w="43" w:type="dxa"/>
+              <w:left w:w="40" w:type="dxa"/>
             </w:tcMar>
           </w:tcPr>
           <w:p>
@@ -4227,7 +4227,7 @@
             </w:tcBorders>
             <w:shd w:fill="auto" w:val="clear"/>
             <w:tcMar>
-              <w:left w:w="43" w:type="dxa"/>
+              <w:left w:w="40" w:type="dxa"/>
             </w:tcMar>
           </w:tcPr>
           <w:p>
@@ -4354,7 +4354,7 @@
             </w:tcBorders>
             <w:shd w:fill="auto" w:val="clear"/>
             <w:tcMar>
-              <w:left w:w="43" w:type="dxa"/>
+              <w:left w:w="40" w:type="dxa"/>
             </w:tcMar>
           </w:tcPr>
           <w:p>
@@ -4387,7 +4387,7 @@
             </w:tcBorders>
             <w:shd w:fill="auto" w:val="clear"/>
             <w:tcMar>
-              <w:left w:w="43" w:type="dxa"/>
+              <w:left w:w="40" w:type="dxa"/>
             </w:tcMar>
           </w:tcPr>
           <w:p>
@@ -4420,7 +4420,7 @@
             </w:tcBorders>
             <w:shd w:fill="auto" w:val="clear"/>
             <w:tcMar>
-              <w:left w:w="43" w:type="dxa"/>
+              <w:left w:w="40" w:type="dxa"/>
             </w:tcMar>
           </w:tcPr>
           <w:p>
@@ -4475,7 +4475,7 @@
             </w:tcBorders>
             <w:shd w:fill="auto" w:val="clear"/>
             <w:tcMar>
-              <w:left w:w="43" w:type="dxa"/>
+              <w:left w:w="40" w:type="dxa"/>
             </w:tcMar>
           </w:tcPr>
           <w:p>
@@ -4508,7 +4508,7 @@
             </w:tcBorders>
             <w:shd w:fill="auto" w:val="clear"/>
             <w:tcMar>
-              <w:left w:w="43" w:type="dxa"/>
+              <w:left w:w="40" w:type="dxa"/>
             </w:tcMar>
           </w:tcPr>
           <w:p>
@@ -4536,7 +4536,7 @@
             </w:tcBorders>
             <w:shd w:fill="auto" w:val="clear"/>
             <w:tcMar>
-              <w:left w:w="43" w:type="dxa"/>
+              <w:left w:w="40" w:type="dxa"/>
             </w:tcMar>
           </w:tcPr>
           <w:p>
@@ -4565,95 +4565,134 @@
                 <w:bCs w:val="false"/>
                 <w:color w:val="CE181E"/>
               </w:rPr>
-              <w:t xml:space="preserve"> nomboisson, qteboisson</w:t>
+              <w:t xml:space="preserve"> nomboisson, qteboisson, stockingredients</w:t>
             </w:r>
           </w:p>
           <w:p>
             <w:pPr>
               <w:pStyle w:val="Normal"/>
               <w:ind w:left="113" w:hanging="0"/>
-              <w:rPr>
-                <w:rFonts w:ascii="Calibri" w:hAnsi="Calibri" w:cs="Calibri"/>
-                <w:b/>
+              <w:rPr/>
+            </w:pPr>
+            <w:r>
+              <w:rPr>
+                <w:rStyle w:val="Textesource"/>
+                <w:rFonts w:ascii="Calibri" w:hAnsi="Calibri"/>
+                <w:b w:val="false"/>
+                <w:bCs w:val="false"/>
+                <w:color w:val="CE181E"/>
+              </w:rPr>
+              <w:t>FROM boisson_ingredients</w:t>
+            </w:r>
+          </w:p>
+          <w:p>
+            <w:pPr>
+              <w:pStyle w:val="Normal"/>
+              <w:ind w:left="113" w:hanging="0"/>
+              <w:rPr/>
+            </w:pPr>
+            <w:r>
+              <w:rPr>
+                <w:rStyle w:val="Textesource"/>
+                <w:rFonts w:ascii="Calibri" w:hAnsi="Calibri"/>
+                <w:b w:val="false"/>
+                <w:bCs w:val="false"/>
+                <w:color w:val="CE181E"/>
+              </w:rPr>
+              <w:t>INNER JOIN boisson ON boisson.codeboisson = boisson_ingredients.boisson_codeboisson</w:t>
+            </w:r>
+          </w:p>
+          <w:p>
+            <w:pPr>
+              <w:pStyle w:val="Normal"/>
+              <w:ind w:left="113" w:hanging="0"/>
+              <w:rPr/>
+            </w:pPr>
+            <w:r>
+              <w:rPr>
+                <w:rStyle w:val="Textesource"/>
+                <w:rFonts w:ascii="Calibri" w:hAnsi="Calibri"/>
+                <w:b w:val="false"/>
+                <w:bCs w:val="false"/>
+                <w:color w:val="CE181E"/>
+              </w:rPr>
+              <w:t>INNER JOIN ingredients ON ingredients.codeingredients = boisson_ingredients.ingredients_codeingredients</w:t>
+            </w:r>
+          </w:p>
+          <w:p>
+            <w:pPr>
+              <w:pStyle w:val="Normal"/>
+              <w:ind w:left="113" w:hanging="0"/>
+              <w:rPr/>
+            </w:pPr>
+            <w:r>
+              <w:rPr>
+                <w:rStyle w:val="Textesource"/>
+                <w:rFonts w:ascii="Calibri" w:hAnsi="Calibri"/>
+                <w:b w:val="false"/>
+                <w:bCs w:val="false"/>
+                <w:color w:val="CE181E"/>
+              </w:rPr>
+              <w:t>GROUP BY nomboisson</w:t>
+            </w:r>
+          </w:p>
+          <w:p>
+            <w:pPr>
+              <w:pStyle w:val="Normal"/>
+              <w:ind w:left="113" w:hanging="0"/>
+              <w:rPr/>
+            </w:pPr>
+            <w:r>
+              <w:rPr>
+                <w:rStyle w:val="Textesource"/>
+                <w:rFonts w:ascii="Calibri" w:hAnsi="Calibri"/>
+                <w:b w:val="false"/>
+                <w:bCs w:val="false"/>
+                <w:color w:val="CE181E"/>
+              </w:rPr>
+              <w:t xml:space="preserve">HAVING </w:t>
+            </w:r>
+            <w:r>
+              <w:fldChar w:fldCharType="begin"/>
+            </w:r>
+            <w:r>
+              <w:instrText> HYPERLINK "http://localhost/phpmyadmin/url.php?url=https://dev.mysql.com/doc/refman/5.5/en/group-by-functions.html" \l "function_min" \n mysql_doc</w:instrText>
+            </w:r>
+            <w:r>
+              <w:fldChar w:fldCharType="separate"/>
+            </w:r>
+            <w:r>
+              <w:rPr>
+                <w:rStyle w:val="Textesource"/>
+                <w:rFonts w:ascii="Calibri" w:hAnsi="Calibri"/>
+                <w:b w:val="false"/>
+                <w:bCs w:val="false"/>
+                <w:color w:val="CE181E"/>
+              </w:rPr>
+              <w:t>MIN</w:t>
+            </w:r>
+            <w:r>
+              <w:fldChar w:fldCharType="end"/>
+            </w:r>
+            <w:r>
+              <w:rPr>
+                <w:rStyle w:val="Textesource"/>
+                <w:rFonts w:ascii="Calibri" w:hAnsi="Calibri"/>
+                <w:b w:val="false"/>
+                <w:bCs w:val="false"/>
+                <w:color w:val="CE181E"/>
+              </w:rPr>
+              <w:t>(qteboisson &lt;= stockingredients) = 1</w:t>
+            </w:r>
+            <w:r>
+              <w:rPr>
+                <w:rStyle w:val="Textesource"/>
+                <w:rFonts w:ascii="Calibri" w:hAnsi="Calibri"/>
                 <w:b/>
                 <w:bCs/>
-              </w:rPr>
-            </w:pPr>
-            <w:r>
-              <w:rPr>
-                <w:rStyle w:val="Textesource"/>
-                <w:rFonts w:ascii="Calibri" w:hAnsi="Calibri"/>
-                <w:b w:val="false"/>
-                <w:bCs w:val="false"/>
-                <w:color w:val="CE181E"/>
-              </w:rPr>
-              <w:t>FROM boisson_ingredients</w:t>
-            </w:r>
-          </w:p>
-          <w:p>
-            <w:pPr>
-              <w:pStyle w:val="Normal"/>
-              <w:ind w:left="113" w:hanging="0"/>
-              <w:rPr>
-                <w:rFonts w:ascii="Calibri" w:hAnsi="Calibri" w:cs="Calibri"/>
-                <w:b/>
-                <w:b/>
-                <w:bCs/>
-              </w:rPr>
-            </w:pPr>
-            <w:r>
-              <w:rPr>
-                <w:rStyle w:val="Textesource"/>
-                <w:rFonts w:ascii="Calibri" w:hAnsi="Calibri"/>
-                <w:b w:val="false"/>
-                <w:bCs w:val="false"/>
-                <w:color w:val="CE181E"/>
-              </w:rPr>
-              <w:t xml:space="preserve">INNER JOIN boisson ON boisson.codeboisson = boisson_ingredients.boisson_codeboisson </w:t>
-            </w:r>
-          </w:p>
-          <w:p>
-            <w:pPr>
-              <w:pStyle w:val="Normal"/>
-              <w:ind w:left="113" w:hanging="0"/>
-              <w:rPr>
-                <w:rFonts w:ascii="Calibri" w:hAnsi="Calibri" w:cs="Calibri"/>
-                <w:b/>
-                <w:b/>
-                <w:bCs/>
-              </w:rPr>
-            </w:pPr>
-            <w:r>
-              <w:rPr>
-                <w:rStyle w:val="Textesource"/>
-                <w:rFonts w:ascii="Calibri" w:hAnsi="Calibri"/>
-                <w:b w:val="false"/>
-                <w:bCs w:val="false"/>
-                <w:color w:val="CE181E"/>
-              </w:rPr>
-              <w:t>INNER JOIN ingredients ON ingredients.codeingredients = boisson_ingredients.ingredients_codeingredients</w:t>
-            </w:r>
-          </w:p>
-          <w:p>
-            <w:pPr>
-              <w:pStyle w:val="Normal"/>
-              <w:ind w:left="113" w:hanging="0"/>
-              <w:rPr>
-                <w:rFonts w:ascii="Calibri" w:hAnsi="Calibri" w:cs="Calibri"/>
-                <w:b/>
-                <w:b/>
-                <w:bCs/>
-              </w:rPr>
-            </w:pPr>
-            <w:r>
-              <w:rPr>
-                <w:rStyle w:val="Textesource"/>
-                <w:rFonts w:ascii="Calibri" w:hAnsi="Calibri"/>
-                <w:b w:val="false"/>
-                <w:bCs w:val="false"/>
-                <w:color w:val="CE181E"/>
-              </w:rPr>
-              <w:t xml:space="preserve">WHERE qteboisson = 0 </w:t>
+                <w:color w:val="CE181E"/>
+              </w:rPr>
+              <w:t xml:space="preserve"> </w:t>
             </w:r>
           </w:p>
           <w:p>
@@ -4691,7 +4730,7 @@
             </w:tcBorders>
             <w:shd w:fill="auto" w:val="clear"/>
             <w:tcMar>
-              <w:left w:w="43" w:type="dxa"/>
+              <w:left w:w="40" w:type="dxa"/>
             </w:tcMar>
           </w:tcPr>
           <w:p>
@@ -4704,10 +4743,7 @@
               </w:rPr>
             </w:pPr>
             <w:r>
-              <w:rPr>
-                <w:rFonts w:cs="Calibri" w:ascii="Calibri" w:hAnsi="Calibri"/>
-              </w:rPr>
-              <w:t>A vérifier en synthèse avec le groupe</w:t>
+              <w:rPr/>
             </w:r>
           </w:p>
         </w:tc>
@@ -4935,7 +4971,7 @@
       <w:tblPr>
         <w:tblW w:w="10490" w:type="dxa"/>
         <w:jc w:val="left"/>
-        <w:tblInd w:w="25" w:type="dxa"/>
+        <w:tblInd w:w="20" w:type="dxa"/>
         <w:tblBorders>
           <w:top w:val="single" w:sz="4" w:space="0" w:color="00000A"/>
           <w:left w:val="single" w:sz="4" w:space="0" w:color="00000A"/>
@@ -4946,15 +4982,15 @@
         </w:tblBorders>
         <w:tblCellMar>
           <w:top w:w="28" w:type="dxa"/>
-          <w:left w:w="8" w:type="dxa"/>
+          <w:left w:w="3" w:type="dxa"/>
           <w:bottom w:w="28" w:type="dxa"/>
           <w:right w:w="28" w:type="dxa"/>
         </w:tblCellMar>
         <w:tblLook w:firstRow="0" w:noVBand="0" w:lastRow="0" w:firstColumn="0" w:lastColumn="0" w:noHBand="0" w:val="0000"/>
       </w:tblPr>
       <w:tblGrid>
-        <w:gridCol w:w="2264"/>
-        <w:gridCol w:w="8225"/>
+        <w:gridCol w:w="2263"/>
+        <w:gridCol w:w="8226"/>
       </w:tblGrid>
       <w:tr>
         <w:trPr>
@@ -4962,7 +4998,7 @@
         </w:trPr>
         <w:tc>
           <w:tcPr>
-            <w:tcW w:w="2264" w:type="dxa"/>
+            <w:tcW w:w="2263" w:type="dxa"/>
             <w:tcBorders>
               <w:top w:val="single" w:sz="4" w:space="0" w:color="00000A"/>
               <w:left w:val="single" w:sz="4" w:space="0" w:color="00000A"/>
@@ -4973,7 +5009,7 @@
             </w:tcBorders>
             <w:shd w:color="auto" w:fill="BFBFBF" w:themeFill="background1" w:themeFillShade="bf" w:val="clear"/>
             <w:tcMar>
-              <w:left w:w="8" w:type="dxa"/>
+              <w:left w:w="3" w:type="dxa"/>
             </w:tcMar>
             <w:vAlign w:val="center"/>
           </w:tcPr>
@@ -4994,7 +5030,7 @@
         </w:tc>
         <w:tc>
           <w:tcPr>
-            <w:tcW w:w="8225" w:type="dxa"/>
+            <w:tcW w:w="8226" w:type="dxa"/>
             <w:tcBorders>
               <w:top w:val="single" w:sz="4" w:space="0" w:color="00000A"/>
               <w:left w:val="single" w:sz="4" w:space="0" w:color="00000A"/>
@@ -5005,7 +5041,7 @@
             </w:tcBorders>
             <w:shd w:color="auto" w:fill="BFBFBF" w:themeFill="background1" w:themeFillShade="bf" w:val="clear"/>
             <w:tcMar>
-              <w:left w:w="8" w:type="dxa"/>
+              <w:left w:w="3" w:type="dxa"/>
             </w:tcMar>
             <w:vAlign w:val="center"/>
           </w:tcPr>
@@ -5029,7 +5065,7 @@
         <w:trPr/>
         <w:tc>
           <w:tcPr>
-            <w:tcW w:w="2264" w:type="dxa"/>
+            <w:tcW w:w="2263" w:type="dxa"/>
             <w:tcBorders>
               <w:top w:val="single" w:sz="4" w:space="0" w:color="00000A"/>
               <w:left w:val="single" w:sz="4" w:space="0" w:color="00000A"/>
@@ -5040,7 +5076,7 @@
             </w:tcBorders>
             <w:shd w:fill="auto" w:val="clear"/>
             <w:tcMar>
-              <w:left w:w="8" w:type="dxa"/>
+              <w:left w:w="3" w:type="dxa"/>
             </w:tcMar>
             <w:vAlign w:val="center"/>
           </w:tcPr>
@@ -5061,7 +5097,7 @@
         </w:tc>
         <w:tc>
           <w:tcPr>
-            <w:tcW w:w="8225" w:type="dxa"/>
+            <w:tcW w:w="8226" w:type="dxa"/>
             <w:tcBorders>
               <w:top w:val="single" w:sz="4" w:space="0" w:color="00000A"/>
               <w:left w:val="single" w:sz="4" w:space="0" w:color="00000A"/>
@@ -5072,7 +5108,7 @@
             </w:tcBorders>
             <w:shd w:fill="auto" w:val="clear"/>
             <w:tcMar>
-              <w:left w:w="8" w:type="dxa"/>
+              <w:left w:w="3" w:type="dxa"/>
             </w:tcMar>
             <w:vAlign w:val="center"/>
           </w:tcPr>
@@ -5096,7 +5132,7 @@
         <w:trPr/>
         <w:tc>
           <w:tcPr>
-            <w:tcW w:w="2264" w:type="dxa"/>
+            <w:tcW w:w="2263" w:type="dxa"/>
             <w:tcBorders>
               <w:top w:val="single" w:sz="4" w:space="0" w:color="00000A"/>
               <w:left w:val="single" w:sz="4" w:space="0" w:color="00000A"/>
@@ -5107,7 +5143,7 @@
             </w:tcBorders>
             <w:shd w:fill="auto" w:val="clear"/>
             <w:tcMar>
-              <w:left w:w="8" w:type="dxa"/>
+              <w:left w:w="3" w:type="dxa"/>
             </w:tcMar>
             <w:vAlign w:val="center"/>
           </w:tcPr>
@@ -5128,7 +5164,7 @@
         </w:tc>
         <w:tc>
           <w:tcPr>
-            <w:tcW w:w="8225" w:type="dxa"/>
+            <w:tcW w:w="8226" w:type="dxa"/>
             <w:tcBorders>
               <w:top w:val="single" w:sz="4" w:space="0" w:color="00000A"/>
               <w:left w:val="single" w:sz="4" w:space="0" w:color="00000A"/>
@@ -5139,7 +5175,7 @@
             </w:tcBorders>
             <w:shd w:fill="auto" w:val="clear"/>
             <w:tcMar>
-              <w:left w:w="8" w:type="dxa"/>
+              <w:left w:w="3" w:type="dxa"/>
             </w:tcMar>
             <w:vAlign w:val="center"/>
           </w:tcPr>
@@ -5163,7 +5199,7 @@
         <w:trPr/>
         <w:tc>
           <w:tcPr>
-            <w:tcW w:w="2264" w:type="dxa"/>
+            <w:tcW w:w="2263" w:type="dxa"/>
             <w:tcBorders>
               <w:top w:val="single" w:sz="4" w:space="0" w:color="00000A"/>
               <w:left w:val="single" w:sz="4" w:space="0" w:color="00000A"/>
@@ -5174,7 +5210,7 @@
             </w:tcBorders>
             <w:shd w:fill="auto" w:val="clear"/>
             <w:tcMar>
-              <w:left w:w="8" w:type="dxa"/>
+              <w:left w:w="3" w:type="dxa"/>
             </w:tcMar>
             <w:vAlign w:val="center"/>
           </w:tcPr>
@@ -5195,7 +5231,7 @@
         </w:tc>
         <w:tc>
           <w:tcPr>
-            <w:tcW w:w="8225" w:type="dxa"/>
+            <w:tcW w:w="8226" w:type="dxa"/>
             <w:tcBorders>
               <w:top w:val="single" w:sz="4" w:space="0" w:color="00000A"/>
               <w:left w:val="single" w:sz="4" w:space="0" w:color="00000A"/>
@@ -5206,7 +5242,7 @@
             </w:tcBorders>
             <w:shd w:fill="auto" w:val="clear"/>
             <w:tcMar>
-              <w:left w:w="8" w:type="dxa"/>
+              <w:left w:w="3" w:type="dxa"/>
             </w:tcMar>
             <w:vAlign w:val="center"/>
           </w:tcPr>
@@ -5230,7 +5266,7 @@
         <w:trPr/>
         <w:tc>
           <w:tcPr>
-            <w:tcW w:w="2264" w:type="dxa"/>
+            <w:tcW w:w="2263" w:type="dxa"/>
             <w:tcBorders>
               <w:top w:val="single" w:sz="4" w:space="0" w:color="00000A"/>
               <w:left w:val="single" w:sz="4" w:space="0" w:color="00000A"/>
@@ -5241,7 +5277,7 @@
             </w:tcBorders>
             <w:shd w:fill="auto" w:val="clear"/>
             <w:tcMar>
-              <w:left w:w="8" w:type="dxa"/>
+              <w:left w:w="3" w:type="dxa"/>
             </w:tcMar>
             <w:vAlign w:val="center"/>
           </w:tcPr>
@@ -5262,7 +5298,7 @@
         </w:tc>
         <w:tc>
           <w:tcPr>
-            <w:tcW w:w="8225" w:type="dxa"/>
+            <w:tcW w:w="8226" w:type="dxa"/>
             <w:tcBorders>
               <w:top w:val="single" w:sz="4" w:space="0" w:color="00000A"/>
               <w:left w:val="single" w:sz="4" w:space="0" w:color="00000A"/>
@@ -5273,7 +5309,7 @@
             </w:tcBorders>
             <w:shd w:fill="auto" w:val="clear"/>
             <w:tcMar>
-              <w:left w:w="8" w:type="dxa"/>
+              <w:left w:w="3" w:type="dxa"/>
             </w:tcMar>
             <w:vAlign w:val="center"/>
           </w:tcPr>
@@ -5297,7 +5333,7 @@
         <w:trPr/>
         <w:tc>
           <w:tcPr>
-            <w:tcW w:w="2264" w:type="dxa"/>
+            <w:tcW w:w="2263" w:type="dxa"/>
             <w:tcBorders>
               <w:top w:val="single" w:sz="4" w:space="0" w:color="00000A"/>
               <w:left w:val="single" w:sz="4" w:space="0" w:color="00000A"/>
@@ -5308,7 +5344,7 @@
             </w:tcBorders>
             <w:shd w:fill="auto" w:val="clear"/>
             <w:tcMar>
-              <w:left w:w="8" w:type="dxa"/>
+              <w:left w:w="3" w:type="dxa"/>
             </w:tcMar>
             <w:vAlign w:val="center"/>
           </w:tcPr>
@@ -5329,7 +5365,7 @@
         </w:tc>
         <w:tc>
           <w:tcPr>
-            <w:tcW w:w="8225" w:type="dxa"/>
+            <w:tcW w:w="8226" w:type="dxa"/>
             <w:tcBorders>
               <w:top w:val="single" w:sz="4" w:space="0" w:color="00000A"/>
               <w:left w:val="single" w:sz="4" w:space="0" w:color="00000A"/>
@@ -5340,7 +5376,7 @@
             </w:tcBorders>
             <w:shd w:fill="auto" w:val="clear"/>
             <w:tcMar>
-              <w:left w:w="8" w:type="dxa"/>
+              <w:left w:w="3" w:type="dxa"/>
             </w:tcMar>
             <w:vAlign w:val="center"/>
           </w:tcPr>
@@ -5364,7 +5400,7 @@
         <w:trPr/>
         <w:tc>
           <w:tcPr>
-            <w:tcW w:w="2264" w:type="dxa"/>
+            <w:tcW w:w="2263" w:type="dxa"/>
             <w:tcBorders>
               <w:top w:val="single" w:sz="4" w:space="0" w:color="00000A"/>
               <w:left w:val="single" w:sz="4" w:space="0" w:color="00000A"/>
@@ -5375,7 +5411,7 @@
             </w:tcBorders>
             <w:shd w:fill="auto" w:val="clear"/>
             <w:tcMar>
-              <w:left w:w="8" w:type="dxa"/>
+              <w:left w:w="3" w:type="dxa"/>
             </w:tcMar>
             <w:vAlign w:val="center"/>
           </w:tcPr>
@@ -5396,7 +5432,7 @@
         </w:tc>
         <w:tc>
           <w:tcPr>
-            <w:tcW w:w="8225" w:type="dxa"/>
+            <w:tcW w:w="8226" w:type="dxa"/>
             <w:tcBorders>
               <w:top w:val="single" w:sz="4" w:space="0" w:color="00000A"/>
               <w:left w:val="single" w:sz="4" w:space="0" w:color="00000A"/>
@@ -5407,7 +5443,7 @@
             </w:tcBorders>
             <w:shd w:fill="auto" w:val="clear"/>
             <w:tcMar>
-              <w:left w:w="8" w:type="dxa"/>
+              <w:left w:w="3" w:type="dxa"/>
             </w:tcMar>
             <w:vAlign w:val="center"/>
           </w:tcPr>
@@ -5431,7 +5467,7 @@
         <w:trPr/>
         <w:tc>
           <w:tcPr>
-            <w:tcW w:w="2264" w:type="dxa"/>
+            <w:tcW w:w="2263" w:type="dxa"/>
             <w:tcBorders>
               <w:top w:val="single" w:sz="4" w:space="0" w:color="00000A"/>
               <w:left w:val="single" w:sz="4" w:space="0" w:color="00000A"/>
@@ -5442,7 +5478,7 @@
             </w:tcBorders>
             <w:shd w:fill="auto" w:val="clear"/>
             <w:tcMar>
-              <w:left w:w="8" w:type="dxa"/>
+              <w:left w:w="3" w:type="dxa"/>
             </w:tcMar>
             <w:vAlign w:val="center"/>
           </w:tcPr>
@@ -5463,7 +5499,7 @@
         </w:tc>
         <w:tc>
           <w:tcPr>
-            <w:tcW w:w="8225" w:type="dxa"/>
+            <w:tcW w:w="8226" w:type="dxa"/>
             <w:tcBorders>
               <w:top w:val="single" w:sz="4" w:space="0" w:color="00000A"/>
               <w:left w:val="single" w:sz="4" w:space="0" w:color="00000A"/>
@@ -5474,7 +5510,7 @@
             </w:tcBorders>
             <w:shd w:fill="auto" w:val="clear"/>
             <w:tcMar>
-              <w:left w:w="8" w:type="dxa"/>
+              <w:left w:w="3" w:type="dxa"/>
             </w:tcMar>
             <w:vAlign w:val="center"/>
           </w:tcPr>
@@ -5498,7 +5534,7 @@
         <w:trPr/>
         <w:tc>
           <w:tcPr>
-            <w:tcW w:w="2264" w:type="dxa"/>
+            <w:tcW w:w="2263" w:type="dxa"/>
             <w:tcBorders>
               <w:top w:val="single" w:sz="4" w:space="0" w:color="00000A"/>
               <w:left w:val="single" w:sz="4" w:space="0" w:color="00000A"/>
@@ -5509,7 +5545,7 @@
             </w:tcBorders>
             <w:shd w:fill="auto" w:val="clear"/>
             <w:tcMar>
-              <w:left w:w="8" w:type="dxa"/>
+              <w:left w:w="3" w:type="dxa"/>
             </w:tcMar>
             <w:vAlign w:val="center"/>
           </w:tcPr>
@@ -5530,7 +5566,7 @@
         </w:tc>
         <w:tc>
           <w:tcPr>
-            <w:tcW w:w="8225" w:type="dxa"/>
+            <w:tcW w:w="8226" w:type="dxa"/>
             <w:tcBorders>
               <w:top w:val="single" w:sz="4" w:space="0" w:color="00000A"/>
               <w:left w:val="single" w:sz="4" w:space="0" w:color="00000A"/>
@@ -5541,7 +5577,7 @@
             </w:tcBorders>
             <w:shd w:fill="auto" w:val="clear"/>
             <w:tcMar>
-              <w:left w:w="8" w:type="dxa"/>
+              <w:left w:w="3" w:type="dxa"/>
             </w:tcMar>
             <w:vAlign w:val="center"/>
           </w:tcPr>
@@ -5565,7 +5601,7 @@
         <w:trPr/>
         <w:tc>
           <w:tcPr>
-            <w:tcW w:w="2264" w:type="dxa"/>
+            <w:tcW w:w="2263" w:type="dxa"/>
             <w:tcBorders>
               <w:top w:val="single" w:sz="4" w:space="0" w:color="00000A"/>
               <w:left w:val="single" w:sz="4" w:space="0" w:color="00000A"/>
@@ -5576,7 +5612,7 @@
             </w:tcBorders>
             <w:shd w:fill="auto" w:val="clear"/>
             <w:tcMar>
-              <w:left w:w="8" w:type="dxa"/>
+              <w:left w:w="3" w:type="dxa"/>
             </w:tcMar>
             <w:vAlign w:val="center"/>
           </w:tcPr>
@@ -5597,7 +5633,7 @@
         </w:tc>
         <w:tc>
           <w:tcPr>
-            <w:tcW w:w="8225" w:type="dxa"/>
+            <w:tcW w:w="8226" w:type="dxa"/>
             <w:tcBorders>
               <w:top w:val="single" w:sz="4" w:space="0" w:color="00000A"/>
               <w:left w:val="single" w:sz="4" w:space="0" w:color="00000A"/>
@@ -5608,7 +5644,7 @@
             </w:tcBorders>
             <w:shd w:fill="auto" w:val="clear"/>
             <w:tcMar>
-              <w:left w:w="8" w:type="dxa"/>
+              <w:left w:w="3" w:type="dxa"/>
             </w:tcMar>
             <w:vAlign w:val="center"/>
           </w:tcPr>
@@ -5632,7 +5668,7 @@
         <w:trPr/>
         <w:tc>
           <w:tcPr>
-            <w:tcW w:w="2264" w:type="dxa"/>
+            <w:tcW w:w="2263" w:type="dxa"/>
             <w:tcBorders>
               <w:top w:val="single" w:sz="4" w:space="0" w:color="00000A"/>
               <w:left w:val="single" w:sz="4" w:space="0" w:color="00000A"/>
@@ -5643,7 +5679,7 @@
             </w:tcBorders>
             <w:shd w:fill="auto" w:val="clear"/>
             <w:tcMar>
-              <w:left w:w="8" w:type="dxa"/>
+              <w:left w:w="3" w:type="dxa"/>
             </w:tcMar>
             <w:vAlign w:val="center"/>
           </w:tcPr>
@@ -5664,7 +5700,7 @@
         </w:tc>
         <w:tc>
           <w:tcPr>
-            <w:tcW w:w="8225" w:type="dxa"/>
+            <w:tcW w:w="8226" w:type="dxa"/>
             <w:tcBorders>
               <w:top w:val="single" w:sz="4" w:space="0" w:color="00000A"/>
               <w:left w:val="single" w:sz="4" w:space="0" w:color="00000A"/>
@@ -5675,7 +5711,7 @@
             </w:tcBorders>
             <w:shd w:fill="auto" w:val="clear"/>
             <w:tcMar>
-              <w:left w:w="8" w:type="dxa"/>
+              <w:left w:w="3" w:type="dxa"/>
             </w:tcMar>
             <w:vAlign w:val="center"/>
           </w:tcPr>
@@ -5699,7 +5735,7 @@
         <w:trPr/>
         <w:tc>
           <w:tcPr>
-            <w:tcW w:w="2264" w:type="dxa"/>
+            <w:tcW w:w="2263" w:type="dxa"/>
             <w:tcBorders>
               <w:top w:val="single" w:sz="4" w:space="0" w:color="00000A"/>
               <w:left w:val="single" w:sz="4" w:space="0" w:color="00000A"/>
@@ -5710,7 +5746,7 @@
             </w:tcBorders>
             <w:shd w:fill="auto" w:val="clear"/>
             <w:tcMar>
-              <w:left w:w="8" w:type="dxa"/>
+              <w:left w:w="3" w:type="dxa"/>
             </w:tcMar>
             <w:vAlign w:val="center"/>
           </w:tcPr>
@@ -5731,7 +5767,7 @@
         </w:tc>
         <w:tc>
           <w:tcPr>
-            <w:tcW w:w="8225" w:type="dxa"/>
+            <w:tcW w:w="8226" w:type="dxa"/>
             <w:tcBorders>
               <w:top w:val="single" w:sz="4" w:space="0" w:color="00000A"/>
               <w:left w:val="single" w:sz="4" w:space="0" w:color="00000A"/>
@@ -5742,7 +5778,7 @@
             </w:tcBorders>
             <w:shd w:fill="auto" w:val="clear"/>
             <w:tcMar>
-              <w:left w:w="8" w:type="dxa"/>
+              <w:left w:w="3" w:type="dxa"/>
             </w:tcMar>
             <w:vAlign w:val="center"/>
           </w:tcPr>
@@ -5766,7 +5802,7 @@
         <w:trPr/>
         <w:tc>
           <w:tcPr>
-            <w:tcW w:w="2264" w:type="dxa"/>
+            <w:tcW w:w="2263" w:type="dxa"/>
             <w:tcBorders>
               <w:top w:val="single" w:sz="4" w:space="0" w:color="00000A"/>
               <w:left w:val="single" w:sz="4" w:space="0" w:color="00000A"/>
@@ -5777,7 +5813,7 @@
             </w:tcBorders>
             <w:shd w:fill="auto" w:val="clear"/>
             <w:tcMar>
-              <w:left w:w="8" w:type="dxa"/>
+              <w:left w:w="3" w:type="dxa"/>
             </w:tcMar>
             <w:vAlign w:val="center"/>
           </w:tcPr>
@@ -5798,7 +5834,7 @@
         </w:tc>
         <w:tc>
           <w:tcPr>
-            <w:tcW w:w="8225" w:type="dxa"/>
+            <w:tcW w:w="8226" w:type="dxa"/>
             <w:tcBorders>
               <w:top w:val="single" w:sz="4" w:space="0" w:color="00000A"/>
               <w:left w:val="single" w:sz="4" w:space="0" w:color="00000A"/>
@@ -5809,7 +5845,7 @@
             </w:tcBorders>
             <w:shd w:fill="auto" w:val="clear"/>
             <w:tcMar>
-              <w:left w:w="8" w:type="dxa"/>
+              <w:left w:w="3" w:type="dxa"/>
             </w:tcMar>
             <w:vAlign w:val="center"/>
           </w:tcPr>
@@ -5833,7 +5869,7 @@
         <w:trPr/>
         <w:tc>
           <w:tcPr>
-            <w:tcW w:w="2264" w:type="dxa"/>
+            <w:tcW w:w="2263" w:type="dxa"/>
             <w:tcBorders>
               <w:top w:val="single" w:sz="4" w:space="0" w:color="00000A"/>
               <w:left w:val="single" w:sz="4" w:space="0" w:color="00000A"/>
@@ -5844,7 +5880,7 @@
             </w:tcBorders>
             <w:shd w:fill="auto" w:val="clear"/>
             <w:tcMar>
-              <w:left w:w="8" w:type="dxa"/>
+              <w:left w:w="3" w:type="dxa"/>
             </w:tcMar>
             <w:vAlign w:val="center"/>
           </w:tcPr>
@@ -5865,7 +5901,7 @@
         </w:tc>
         <w:tc>
           <w:tcPr>
-            <w:tcW w:w="8225" w:type="dxa"/>
+            <w:tcW w:w="8226" w:type="dxa"/>
             <w:tcBorders>
               <w:top w:val="single" w:sz="4" w:space="0" w:color="00000A"/>
               <w:left w:val="single" w:sz="4" w:space="0" w:color="00000A"/>
@@ -5876,7 +5912,7 @@
             </w:tcBorders>
             <w:shd w:fill="auto" w:val="clear"/>
             <w:tcMar>
-              <w:left w:w="8" w:type="dxa"/>
+              <w:left w:w="3" w:type="dxa"/>
             </w:tcMar>
             <w:vAlign w:val="center"/>
           </w:tcPr>
@@ -5900,7 +5936,7 @@
         <w:trPr/>
         <w:tc>
           <w:tcPr>
-            <w:tcW w:w="2264" w:type="dxa"/>
+            <w:tcW w:w="2263" w:type="dxa"/>
             <w:tcBorders>
               <w:top w:val="single" w:sz="4" w:space="0" w:color="00000A"/>
               <w:left w:val="single" w:sz="4" w:space="0" w:color="00000A"/>
@@ -5911,7 +5947,7 @@
             </w:tcBorders>
             <w:shd w:fill="auto" w:val="clear"/>
             <w:tcMar>
-              <w:left w:w="8" w:type="dxa"/>
+              <w:left w:w="3" w:type="dxa"/>
             </w:tcMar>
             <w:vAlign w:val="center"/>
           </w:tcPr>
@@ -5932,7 +5968,7 @@
         </w:tc>
         <w:tc>
           <w:tcPr>
-            <w:tcW w:w="8225" w:type="dxa"/>
+            <w:tcW w:w="8226" w:type="dxa"/>
             <w:tcBorders>
               <w:top w:val="single" w:sz="4" w:space="0" w:color="00000A"/>
               <w:left w:val="single" w:sz="4" w:space="0" w:color="00000A"/>
@@ -5943,7 +5979,7 @@
             </w:tcBorders>
             <w:shd w:fill="auto" w:val="clear"/>
             <w:tcMar>
-              <w:left w:w="8" w:type="dxa"/>
+              <w:left w:w="3" w:type="dxa"/>
             </w:tcMar>
             <w:vAlign w:val="center"/>
           </w:tcPr>
@@ -5967,7 +6003,7 @@
         <w:trPr/>
         <w:tc>
           <w:tcPr>
-            <w:tcW w:w="2264" w:type="dxa"/>
+            <w:tcW w:w="2263" w:type="dxa"/>
             <w:tcBorders>
               <w:top w:val="single" w:sz="4" w:space="0" w:color="00000A"/>
               <w:left w:val="single" w:sz="4" w:space="0" w:color="00000A"/>
@@ -5978,7 +6014,7 @@
             </w:tcBorders>
             <w:shd w:fill="auto" w:val="clear"/>
             <w:tcMar>
-              <w:left w:w="8" w:type="dxa"/>
+              <w:left w:w="3" w:type="dxa"/>
             </w:tcMar>
             <w:vAlign w:val="center"/>
           </w:tcPr>
@@ -6004,7 +6040,7 @@
         </w:tc>
         <w:tc>
           <w:tcPr>
-            <w:tcW w:w="8225" w:type="dxa"/>
+            <w:tcW w:w="8226" w:type="dxa"/>
             <w:tcBorders>
               <w:top w:val="single" w:sz="4" w:space="0" w:color="00000A"/>
               <w:left w:val="single" w:sz="4" w:space="0" w:color="00000A"/>
@@ -6015,7 +6051,7 @@
             </w:tcBorders>
             <w:shd w:fill="auto" w:val="clear"/>
             <w:tcMar>
-              <w:left w:w="8" w:type="dxa"/>
+              <w:left w:w="3" w:type="dxa"/>
             </w:tcMar>
             <w:vAlign w:val="center"/>
           </w:tcPr>
@@ -6030,6 +6066,75 @@
               <w:rPr>
                 <w:rFonts w:ascii="Calibri" w:hAnsi="Calibri"/>
               </w:rPr>
+            </w:r>
+          </w:p>
+        </w:tc>
+      </w:tr>
+      <w:tr>
+        <w:trPr/>
+        <w:tc>
+          <w:tcPr>
+            <w:tcW w:w="2263" w:type="dxa"/>
+            <w:tcBorders>
+              <w:left w:val="single" w:sz="4" w:space="0" w:color="00000A"/>
+              <w:bottom w:val="single" w:sz="4" w:space="0" w:color="00000A"/>
+              <w:right w:val="single" w:sz="4" w:space="0" w:color="00000A"/>
+              <w:insideH w:val="single" w:sz="4" w:space="0" w:color="00000A"/>
+              <w:insideV w:val="single" w:sz="4" w:space="0" w:color="00000A"/>
+            </w:tcBorders>
+            <w:shd w:fill="auto" w:val="clear"/>
+            <w:tcMar>
+              <w:left w:w="3" w:type="dxa"/>
+            </w:tcMar>
+            <w:vAlign w:val="center"/>
+          </w:tcPr>
+          <w:p>
+            <w:pPr>
+              <w:pStyle w:val="Normal"/>
+              <w:ind w:hanging="0"/>
+              <w:rPr/>
+            </w:pPr>
+            <w:r>
+              <w:rPr>
+                <w:rStyle w:val="Textesource"/>
+                <w:rFonts w:ascii="Calibri" w:hAnsi="Calibri"/>
+                <w:b w:val="false"/>
+                <w:bCs w:val="false"/>
+                <w:color w:val="CE181E"/>
+              </w:rPr>
+              <w:t>GROUP BY</w:t>
+            </w:r>
+          </w:p>
+        </w:tc>
+        <w:tc>
+          <w:tcPr>
+            <w:tcW w:w="8226" w:type="dxa"/>
+            <w:tcBorders>
+              <w:left w:val="single" w:sz="4" w:space="0" w:color="00000A"/>
+              <w:bottom w:val="single" w:sz="4" w:space="0" w:color="00000A"/>
+              <w:right w:val="single" w:sz="4" w:space="0" w:color="00000A"/>
+              <w:insideH w:val="single" w:sz="4" w:space="0" w:color="00000A"/>
+              <w:insideV w:val="single" w:sz="4" w:space="0" w:color="00000A"/>
+            </w:tcBorders>
+            <w:shd w:fill="auto" w:val="clear"/>
+            <w:tcMar>
+              <w:left w:w="3" w:type="dxa"/>
+            </w:tcMar>
+            <w:vAlign w:val="center"/>
+          </w:tcPr>
+          <w:p>
+            <w:pPr>
+              <w:pStyle w:val="Contenudetableau"/>
+              <w:jc w:val="both"/>
+              <w:rPr>
+                <w:rFonts w:ascii="Calibri" w:hAnsi="Calibri"/>
+              </w:rPr>
+            </w:pPr>
+            <w:r>
+              <w:rPr>
+                <w:rFonts w:ascii="Calibri" w:hAnsi="Calibri"/>
+              </w:rPr>
+              <w:t xml:space="preserve">La commande GROUP BY est utilisée en SQL pour grouper plusieurs résultats et utiliser une fonction de totaux sur un groupe de résultat. Sur une table qui contient toutes les ventes d’un magasin, il est par exemple possible de liste regrouper les ventes par clients identiques et d’obtenir le coût total des achats pour chaque client. </w:t>
             </w:r>
           </w:p>
         </w:tc>
@@ -6057,7 +6162,7 @@
       <w:tblPr>
         <w:tblW w:w="10466" w:type="dxa"/>
         <w:jc w:val="left"/>
-        <w:tblInd w:w="47" w:type="dxa"/>
+        <w:tblInd w:w="45" w:type="dxa"/>
         <w:tblBorders>
           <w:top w:val="single" w:sz="2" w:space="0" w:color="000001"/>
           <w:left w:val="single" w:sz="2" w:space="0" w:color="000001"/>
@@ -6066,7 +6171,7 @@
         </w:tblBorders>
         <w:tblCellMar>
           <w:top w:w="55" w:type="dxa"/>
-          <w:left w:w="45" w:type="dxa"/>
+          <w:left w:w="42" w:type="dxa"/>
           <w:bottom w:w="55" w:type="dxa"/>
           <w:right w:w="55" w:type="dxa"/>
         </w:tblCellMar>
@@ -6089,16 +6194,24 @@
             </w:tcBorders>
             <w:shd w:fill="auto" w:val="clear"/>
             <w:tcMar>
-              <w:left w:w="45" w:type="dxa"/>
+              <w:left w:w="42" w:type="dxa"/>
             </w:tcMar>
           </w:tcPr>
           <w:p>
             <w:pPr>
               <w:pStyle w:val="Normal"/>
+              <w:ind w:hanging="0"/>
               <w:rPr/>
             </w:pPr>
             <w:r>
-              <w:rPr/>
+              <w:rPr>
+                <w:rStyle w:val="Textesource"/>
+                <w:rFonts w:ascii="Calibri" w:hAnsi="Calibri"/>
+                <w:b w:val="false"/>
+                <w:bCs w:val="false"/>
+                <w:color w:val="CE181E"/>
+              </w:rPr>
+              <w:t xml:space="preserve">HAVING </w:t>
             </w:r>
           </w:p>
         </w:tc>
@@ -6113,12 +6226,13 @@
             </w:tcBorders>
             <w:shd w:fill="auto" w:val="clear"/>
             <w:tcMar>
-              <w:left w:w="45" w:type="dxa"/>
+              <w:left w:w="42" w:type="dxa"/>
             </w:tcMar>
           </w:tcPr>
           <w:p>
             <w:pPr>
               <w:pStyle w:val="Contenudetableau"/>
+              <w:jc w:val="both"/>
               <w:rPr>
                 <w:rFonts w:ascii="Calibri" w:hAnsi="Calibri" w:cs="Calibri"/>
               </w:rPr>
@@ -6127,6 +6241,13 @@
               <w:rPr>
                 <w:rFonts w:cs="Calibri" w:ascii="Calibri" w:hAnsi="Calibri"/>
               </w:rPr>
+              <w:t>S</w:t>
+            </w:r>
+            <w:r>
+              <w:rPr>
+                <w:rFonts w:cs="Calibri" w:ascii="Calibri" w:hAnsi="Calibri"/>
+              </w:rPr>
+              <w:t xml:space="preserve">imilaire à WHERE à la seule différence que HAVING permet de filtrer en utilisant des fonctions telles que SUM(), COUNT(), AVG(), MIN() ou MAX(). </w:t>
             </w:r>
           </w:p>
         </w:tc>
@@ -6143,7 +6264,7 @@
             </w:tcBorders>
             <w:shd w:fill="auto" w:val="clear"/>
             <w:tcMar>
-              <w:left w:w="45" w:type="dxa"/>
+              <w:left w:w="42" w:type="dxa"/>
             </w:tcMar>
           </w:tcPr>
           <w:p>
@@ -6174,22 +6295,48 @@
             </w:tcBorders>
             <w:shd w:fill="auto" w:val="clear"/>
             <w:tcMar>
-              <w:left w:w="45" w:type="dxa"/>
+              <w:left w:w="42" w:type="dxa"/>
             </w:tcMar>
           </w:tcPr>
           <w:p>
             <w:pPr>
               <w:pStyle w:val="Normal"/>
-              <w:rPr>
-                <w:rFonts w:ascii="Calibri" w:hAnsi="Calibri" w:cs="Calibri"/>
-              </w:rPr>
-            </w:pPr>
+              <w:ind w:hanging="0"/>
+              <w:rPr/>
+            </w:pPr>
+            <w:r>
+              <w:fldChar w:fldCharType="begin"/>
+            </w:r>
+            <w:r>
+              <w:instrText> HYPERLINK "http://localhost/phpmyadmin/url.php?url=https://dev.mysql.com/doc/refman/5.5/en/group-by-functions.html" \l "function_min" \n mysql_doc</w:instrText>
+            </w:r>
+            <w:r>
+              <w:fldChar w:fldCharType="separate"/>
+            </w:r>
+            <w:r>
+              <w:fldChar w:fldCharType="begin"/>
+            </w:r>
+            <w:r>
+              <w:instrText> HYPERLINK "http://localhost/phpmyadmin/url.php?url=https://dev.mysql.com/doc/refman/5.5/en/group-by-functions.html" \l "function_min" \n mysql_doc</w:instrText>
+            </w:r>
+            <w:r>
+              <w:fldChar w:fldCharType="separate"/>
+            </w:r>
             <w:r>
               <w:rPr>
                 <w:rStyle w:val="Textesource"/>
                 <w:rFonts w:ascii="Calibri" w:hAnsi="Calibri"/>
-              </w:rPr>
-              <w:t>SELECT CURRENT_DATE</w:t>
+                <w:b w:val="false"/>
+                <w:bCs w:val="false"/>
+                <w:color w:val="CE181E"/>
+              </w:rPr>
+              <w:t>MIN</w:t>
+            </w:r>
+            <w:r>
+              <w:fldChar w:fldCharType="end"/>
+            </w:r>
+            <w:r>
+              <w:fldChar w:fldCharType="end"/>
             </w:r>
           </w:p>
         </w:tc>
@@ -6204,12 +6351,13 @@
             </w:tcBorders>
             <w:shd w:fill="auto" w:val="clear"/>
             <w:tcMar>
-              <w:left w:w="45" w:type="dxa"/>
+              <w:left w:w="42" w:type="dxa"/>
             </w:tcMar>
           </w:tcPr>
           <w:p>
             <w:pPr>
               <w:pStyle w:val="Contenudetableau"/>
+              <w:jc w:val="both"/>
               <w:rPr>
                 <w:rFonts w:ascii="Calibri" w:hAnsi="Calibri" w:cs="Calibri"/>
               </w:rPr>
@@ -6218,7 +6366,13 @@
               <w:rPr>
                 <w:rFonts w:cs="Calibri" w:ascii="Calibri" w:hAnsi="Calibri"/>
               </w:rPr>
-              <w:t>Récupère la date courante</w:t>
+              <w:t>P</w:t>
+            </w:r>
+            <w:r>
+              <w:rPr>
+                <w:rFonts w:cs="Calibri" w:ascii="Calibri" w:hAnsi="Calibri"/>
+              </w:rPr>
+              <w:t xml:space="preserve">ermet de retourner la plus petite valeur d’une colonne sélectionnée. Cette fonction s’applique aussi bien à des données numériques qu’à des données alphanumériques. </w:t>
             </w:r>
           </w:p>
         </w:tc>
@@ -6235,7 +6389,92 @@
             </w:tcBorders>
             <w:shd w:fill="auto" w:val="clear"/>
             <w:tcMar>
-              <w:left w:w="45" w:type="dxa"/>
+              <w:left w:w="42" w:type="dxa"/>
+            </w:tcMar>
+          </w:tcPr>
+          <w:p>
+            <w:pPr>
+              <w:pStyle w:val="Contenudetableau"/>
+              <w:rPr/>
+            </w:pPr>
+            <w:r>
+              <w:rPr/>
+            </w:r>
+          </w:p>
+        </w:tc>
+      </w:tr>
+      <w:tr>
+        <w:trPr/>
+        <w:tc>
+          <w:tcPr>
+            <w:tcW w:w="3488" w:type="dxa"/>
+            <w:tcBorders>
+              <w:left w:val="single" w:sz="2" w:space="0" w:color="000001"/>
+              <w:bottom w:val="single" w:sz="2" w:space="0" w:color="000001"/>
+              <w:insideH w:val="single" w:sz="2" w:space="0" w:color="000001"/>
+            </w:tcBorders>
+            <w:shd w:fill="auto" w:val="clear"/>
+            <w:tcMar>
+              <w:left w:w="42" w:type="dxa"/>
+            </w:tcMar>
+          </w:tcPr>
+          <w:p>
+            <w:pPr>
+              <w:pStyle w:val="Normal"/>
+              <w:rPr>
+                <w:rFonts w:ascii="Calibri" w:hAnsi="Calibri" w:cs="Calibri"/>
+              </w:rPr>
+            </w:pPr>
+            <w:r>
+              <w:rPr>
+                <w:rStyle w:val="Textesource"/>
+                <w:rFonts w:ascii="Calibri" w:hAnsi="Calibri"/>
+              </w:rPr>
+              <w:t>SELECT CURRENT_DATE</w:t>
+            </w:r>
+          </w:p>
+        </w:tc>
+        <w:tc>
+          <w:tcPr>
+            <w:tcW w:w="4625" w:type="dxa"/>
+            <w:tcBorders>
+              <w:left w:val="single" w:sz="2" w:space="0" w:color="000001"/>
+              <w:bottom w:val="single" w:sz="2" w:space="0" w:color="000001"/>
+              <w:insideH w:val="single" w:sz="2" w:space="0" w:color="000001"/>
+            </w:tcBorders>
+            <w:shd w:fill="auto" w:val="clear"/>
+            <w:tcMar>
+              <w:left w:w="42" w:type="dxa"/>
+            </w:tcMar>
+          </w:tcPr>
+          <w:p>
+            <w:pPr>
+              <w:pStyle w:val="Contenudetableau"/>
+              <w:rPr>
+                <w:rFonts w:ascii="Calibri" w:hAnsi="Calibri" w:cs="Calibri"/>
+              </w:rPr>
+            </w:pPr>
+            <w:r>
+              <w:rPr>
+                <w:rFonts w:cs="Calibri" w:ascii="Calibri" w:hAnsi="Calibri"/>
+              </w:rPr>
+              <w:t>Récupère la date courante</w:t>
+            </w:r>
+          </w:p>
+        </w:tc>
+        <w:tc>
+          <w:tcPr>
+            <w:tcW w:w="2353" w:type="dxa"/>
+            <w:tcBorders>
+              <w:left w:val="single" w:sz="2" w:space="0" w:color="000001"/>
+              <w:bottom w:val="single" w:sz="2" w:space="0" w:color="000001"/>
+              <w:right w:val="single" w:sz="2" w:space="0" w:color="000001"/>
+              <w:insideH w:val="single" w:sz="2" w:space="0" w:color="000001"/>
+              <w:insideV w:val="single" w:sz="2" w:space="0" w:color="000001"/>
+            </w:tcBorders>
+            <w:shd w:fill="auto" w:val="clear"/>
+            <w:tcMar>
+              <w:left w:w="42" w:type="dxa"/>
             </w:tcMar>
           </w:tcPr>
           <w:p>
@@ -6301,7 +6540,7 @@
             </w:tcBorders>
             <w:shd w:fill="auto" w:val="clear"/>
             <w:tcMar>
-              <w:left w:w="45" w:type="dxa"/>
+              <w:left w:w="42" w:type="dxa"/>
             </w:tcMar>
           </w:tcPr>
           <w:p>
@@ -6330,7 +6569,7 @@
             </w:tcBorders>
             <w:shd w:fill="auto" w:val="clear"/>
             <w:tcMar>
-              <w:left w:w="45" w:type="dxa"/>
+              <w:left w:w="42" w:type="dxa"/>
             </w:tcMar>
           </w:tcPr>
           <w:p>
@@ -6361,7 +6600,7 @@
             </w:tcBorders>
             <w:shd w:fill="auto" w:val="clear"/>
             <w:tcMar>
-              <w:left w:w="45" w:type="dxa"/>
+              <w:left w:w="42" w:type="dxa"/>
             </w:tcMar>
           </w:tcPr>
           <w:p>
@@ -6710,8 +6949,8 @@
           <w:bCs w:val="false"/>
         </w:rPr>
       </w:pPr>
-      <w:bookmarkStart w:id="4" w:name="r-2175017"/>
-      <w:bookmarkStart w:id="5" w:name="r-2175018"/>
+      <w:bookmarkStart w:id="4" w:name="r-2175018"/>
+      <w:bookmarkStart w:id="5" w:name="r-2175017"/>
       <w:bookmarkEnd w:id="4"/>
       <w:bookmarkEnd w:id="5"/>
       <w:r>
@@ -6901,9 +7140,9 @@
         <w:ind w:left="707" w:hanging="283"/>
         <w:rPr/>
       </w:pPr>
-      <w:bookmarkStart w:id="8" w:name="r-2175042"/>
+      <w:bookmarkStart w:id="8" w:name="r-2175050"/>
       <w:bookmarkStart w:id="9" w:name="r-2175043"/>
-      <w:bookmarkStart w:id="10" w:name="r-2175050"/>
+      <w:bookmarkStart w:id="10" w:name="r-2175042"/>
       <w:bookmarkEnd w:id="8"/>
       <w:bookmarkEnd w:id="9"/>
       <w:bookmarkEnd w:id="10"/>
@@ -6969,8 +7208,8 @@
         <w:ind w:left="707" w:hanging="283"/>
         <w:rPr/>
       </w:pPr>
-      <w:bookmarkStart w:id="11" w:name="r-2175044"/>
-      <w:bookmarkStart w:id="12" w:name="r-2175045"/>
+      <w:bookmarkStart w:id="11" w:name="r-2175045"/>
+      <w:bookmarkStart w:id="12" w:name="r-2175044"/>
       <w:bookmarkEnd w:id="11"/>
       <w:bookmarkEnd w:id="12"/>
       <w:r>
@@ -7013,8 +7252,8 @@
         <w:ind w:left="707" w:hanging="283"/>
         <w:rPr/>
       </w:pPr>
-      <w:bookmarkStart w:id="13" w:name="r-2175046"/>
-      <w:bookmarkStart w:id="14" w:name="r-2175047"/>
+      <w:bookmarkStart w:id="13" w:name="r-2175047"/>
+      <w:bookmarkStart w:id="14" w:name="r-2175046"/>
       <w:bookmarkEnd w:id="13"/>
       <w:bookmarkEnd w:id="14"/>
       <w:r>
@@ -7044,8 +7283,8 @@
         <w:ind w:left="707" w:hanging="283"/>
         <w:rPr/>
       </w:pPr>
-      <w:bookmarkStart w:id="15" w:name="r-2175048"/>
-      <w:bookmarkStart w:id="16" w:name="r-2175049"/>
+      <w:bookmarkStart w:id="15" w:name="r-2175049"/>
+      <w:bookmarkStart w:id="16" w:name="r-2175048"/>
       <w:bookmarkEnd w:id="15"/>
       <w:bookmarkEnd w:id="16"/>
       <w:r>
@@ -7203,9 +7442,9 @@
         <w:ind w:left="707" w:hanging="283"/>
         <w:rPr/>
       </w:pPr>
-      <w:bookmarkStart w:id="17" w:name="r-2175060"/>
+      <w:bookmarkStart w:id="17" w:name="r-2175068"/>
       <w:bookmarkStart w:id="18" w:name="r-2175061"/>
-      <w:bookmarkStart w:id="19" w:name="r-2175068"/>
+      <w:bookmarkStart w:id="19" w:name="r-2175060"/>
       <w:bookmarkEnd w:id="17"/>
       <w:bookmarkEnd w:id="18"/>
       <w:bookmarkEnd w:id="19"/>
@@ -7243,8 +7482,8 @@
         <w:ind w:left="707" w:hanging="283"/>
         <w:rPr/>
       </w:pPr>
-      <w:bookmarkStart w:id="20" w:name="r-2175062"/>
-      <w:bookmarkStart w:id="21" w:name="r-2175063"/>
+      <w:bookmarkStart w:id="20" w:name="r-2175063"/>
+      <w:bookmarkStart w:id="21" w:name="r-2175062"/>
       <w:bookmarkEnd w:id="20"/>
       <w:bookmarkEnd w:id="21"/>
       <w:r>
@@ -7281,8 +7520,8 @@
         <w:ind w:left="707" w:hanging="283"/>
         <w:rPr/>
       </w:pPr>
-      <w:bookmarkStart w:id="22" w:name="r-2175064"/>
-      <w:bookmarkStart w:id="23" w:name="r-2175065"/>
+      <w:bookmarkStart w:id="22" w:name="r-2175065"/>
+      <w:bookmarkStart w:id="23" w:name="r-2175064"/>
       <w:bookmarkEnd w:id="22"/>
       <w:bookmarkEnd w:id="23"/>
       <w:r>
@@ -7319,8 +7558,8 @@
         <w:ind w:left="707" w:hanging="283"/>
         <w:rPr/>
       </w:pPr>
-      <w:bookmarkStart w:id="24" w:name="r-2175066"/>
-      <w:bookmarkStart w:id="25" w:name="r-2175067"/>
+      <w:bookmarkStart w:id="24" w:name="r-2175067"/>
+      <w:bookmarkStart w:id="25" w:name="r-2175066"/>
       <w:bookmarkEnd w:id="24"/>
       <w:bookmarkEnd w:id="25"/>
       <w:r>
@@ -8856,9 +9095,9 @@
         <w:ind w:left="707" w:hanging="283"/>
         <w:rPr/>
       </w:pPr>
-      <w:bookmarkStart w:id="33" w:name="r-2175237"/>
+      <w:bookmarkStart w:id="33" w:name="r-2175241"/>
       <w:bookmarkStart w:id="34" w:name="r-2175238"/>
-      <w:bookmarkStart w:id="35" w:name="r-2175241"/>
+      <w:bookmarkStart w:id="35" w:name="r-2175237"/>
       <w:bookmarkEnd w:id="33"/>
       <w:bookmarkEnd w:id="34"/>
       <w:bookmarkEnd w:id="35"/>
@@ -8896,8 +9135,8 @@
         <w:ind w:left="707" w:hanging="283"/>
         <w:rPr/>
       </w:pPr>
-      <w:bookmarkStart w:id="36" w:name="r-2175239"/>
-      <w:bookmarkStart w:id="37" w:name="r-2175240"/>
+      <w:bookmarkStart w:id="36" w:name="r-2175240"/>
+      <w:bookmarkStart w:id="37" w:name="r-2175239"/>
       <w:bookmarkEnd w:id="36"/>
       <w:bookmarkEnd w:id="37"/>
       <w:r>
@@ -10185,6 +10424,195 @@
       <w:rFonts w:cs="OpenSymbol"/>
     </w:rPr>
   </w:style>
+  <w:style w:type="character" w:styleId="ListLabel30">
+    <w:name w:val="ListLabel 30"/>
+    <w:qFormat/>
+    <w:rPr>
+      <w:rFonts w:cs="OpenSymbol"/>
+    </w:rPr>
+  </w:style>
+  <w:style w:type="character" w:styleId="ListLabel31">
+    <w:name w:val="ListLabel 31"/>
+    <w:qFormat/>
+    <w:rPr>
+      <w:rFonts w:cs="OpenSymbol"/>
+    </w:rPr>
+  </w:style>
+  <w:style w:type="character" w:styleId="ListLabel32">
+    <w:name w:val="ListLabel 32"/>
+    <w:qFormat/>
+    <w:rPr>
+      <w:rFonts w:cs="OpenSymbol"/>
+    </w:rPr>
+  </w:style>
+  <w:style w:type="character" w:styleId="ListLabel33">
+    <w:name w:val="ListLabel 33"/>
+    <w:qFormat/>
+    <w:rPr>
+      <w:rFonts w:cs="OpenSymbol"/>
+    </w:rPr>
+  </w:style>
+  <w:style w:type="character" w:styleId="ListLabel34">
+    <w:name w:val="ListLabel 34"/>
+    <w:qFormat/>
+    <w:rPr>
+      <w:rFonts w:cs="OpenSymbol"/>
+    </w:rPr>
+  </w:style>
+  <w:style w:type="character" w:styleId="ListLabel35">
+    <w:name w:val="ListLabel 35"/>
+    <w:qFormat/>
+    <w:rPr>
+      <w:rFonts w:cs="OpenSymbol"/>
+    </w:rPr>
+  </w:style>
+  <w:style w:type="character" w:styleId="ListLabel36">
+    <w:name w:val="ListLabel 36"/>
+    <w:qFormat/>
+    <w:rPr>
+      <w:rFonts w:cs="OpenSymbol"/>
+    </w:rPr>
+  </w:style>
+  <w:style w:type="character" w:styleId="ListLabel37">
+    <w:name w:val="ListLabel 37"/>
+    <w:qFormat/>
+    <w:rPr>
+      <w:rFonts w:cs="OpenSymbol"/>
+    </w:rPr>
+  </w:style>
+  <w:style w:type="character" w:styleId="ListLabel38">
+    <w:name w:val="ListLabel 38"/>
+    <w:qFormat/>
+    <w:rPr>
+      <w:rFonts w:cs="OpenSymbol"/>
+    </w:rPr>
+  </w:style>
+  <w:style w:type="character" w:styleId="ListLabel39">
+    <w:name w:val="ListLabel 39"/>
+    <w:qFormat/>
+    <w:rPr>
+      <w:rFonts w:cs="OpenSymbol"/>
+    </w:rPr>
+  </w:style>
+  <w:style w:type="character" w:styleId="ListLabel40">
+    <w:name w:val="ListLabel 40"/>
+    <w:qFormat/>
+    <w:rPr>
+      <w:rFonts w:cs="OpenSymbol"/>
+    </w:rPr>
+  </w:style>
+  <w:style w:type="character" w:styleId="ListLabel41">
+    <w:name w:val="ListLabel 41"/>
+    <w:qFormat/>
+    <w:rPr>
+      <w:rFonts w:cs="OpenSymbol"/>
+    </w:rPr>
+  </w:style>
+  <w:style w:type="character" w:styleId="ListLabel42">
+    <w:name w:val="ListLabel 42"/>
+    <w:qFormat/>
+    <w:rPr>
+      <w:rFonts w:cs="OpenSymbol"/>
+    </w:rPr>
+  </w:style>
+  <w:style w:type="character" w:styleId="ListLabel43">
+    <w:name w:val="ListLabel 43"/>
+    <w:qFormat/>
+    <w:rPr>
+      <w:rFonts w:cs="OpenSymbol"/>
+    </w:rPr>
+  </w:style>
+  <w:style w:type="character" w:styleId="ListLabel44">
+    <w:name w:val="ListLabel 44"/>
+    <w:qFormat/>
+    <w:rPr>
+      <w:rFonts w:cs="OpenSymbol"/>
+    </w:rPr>
+  </w:style>
+  <w:style w:type="character" w:styleId="ListLabel45">
+    <w:name w:val="ListLabel 45"/>
+    <w:qFormat/>
+    <w:rPr>
+      <w:rFonts w:cs="OpenSymbol"/>
+    </w:rPr>
+  </w:style>
+  <w:style w:type="character" w:styleId="ListLabel46">
+    <w:name w:val="ListLabel 46"/>
+    <w:qFormat/>
+    <w:rPr>
+      <w:rFonts w:cs="OpenSymbol"/>
+    </w:rPr>
+  </w:style>
+  <w:style w:type="character" w:styleId="ListLabel47">
+    <w:name w:val="ListLabel 47"/>
+    <w:qFormat/>
+    <w:rPr>
+      <w:rFonts w:cs="OpenSymbol"/>
+    </w:rPr>
+  </w:style>
+  <w:style w:type="character" w:styleId="ListLabel48">
+    <w:name w:val="ListLabel 48"/>
+    <w:qFormat/>
+    <w:rPr>
+      <w:rFonts w:cs="OpenSymbol"/>
+    </w:rPr>
+  </w:style>
+  <w:style w:type="character" w:styleId="ListLabel49">
+    <w:name w:val="ListLabel 49"/>
+    <w:qFormat/>
+    <w:rPr>
+      <w:rFonts w:cs="OpenSymbol"/>
+    </w:rPr>
+  </w:style>
+  <w:style w:type="character" w:styleId="ListLabel50">
+    <w:name w:val="ListLabel 50"/>
+    <w:qFormat/>
+    <w:rPr>
+      <w:rFonts w:cs="OpenSymbol"/>
+    </w:rPr>
+  </w:style>
+  <w:style w:type="character" w:styleId="ListLabel51">
+    <w:name w:val="ListLabel 51"/>
+    <w:qFormat/>
+    <w:rPr>
+      <w:rFonts w:cs="OpenSymbol"/>
+    </w:rPr>
+  </w:style>
+  <w:style w:type="character" w:styleId="ListLabel52">
+    <w:name w:val="ListLabel 52"/>
+    <w:qFormat/>
+    <w:rPr>
+      <w:rFonts w:cs="OpenSymbol"/>
+    </w:rPr>
+  </w:style>
+  <w:style w:type="character" w:styleId="ListLabel53">
+    <w:name w:val="ListLabel 53"/>
+    <w:qFormat/>
+    <w:rPr>
+      <w:rFonts w:cs="OpenSymbol"/>
+    </w:rPr>
+  </w:style>
+  <w:style w:type="character" w:styleId="ListLabel54">
+    <w:name w:val="ListLabel 54"/>
+    <w:qFormat/>
+    <w:rPr>
+      <w:rFonts w:cs="OpenSymbol"/>
+    </w:rPr>
+  </w:style>
+  <w:style w:type="character" w:styleId="ListLabel55">
+    <w:name w:val="ListLabel 55"/>
+    <w:qFormat/>
+    <w:rPr>
+      <w:rFonts w:cs="OpenSymbol"/>
+    </w:rPr>
+  </w:style>
+  <w:style w:type="character" w:styleId="ListLabel56">
+    <w:name w:val="ListLabel 56"/>
+    <w:qFormat/>
+    <w:rPr>
+      <w:rFonts w:cs="OpenSymbol"/>
+    </w:rPr>
+  </w:style>
   <w:style w:type="paragraph" w:styleId="Titre" w:customStyle="1">
     <w:name w:val="Titre"/>
     <w:basedOn w:val="Normal"/>

</xml_diff>